<commit_message>
Add NOTES on Strouds Modular Library
</commit_message>
<xml_diff>
--- a/doc/NOTES_Sensors.docx
+++ b/doc/NOTES_Sensors.docx
@@ -1299,47 +1299,220 @@
         </w:r>
       </w:hyperlink>
     </w:p>
-    <w:p>
+    <w:p/>
+    <w:p>
+      <w:pPr>
+        <w:pStyle w:val="Heading2"/>
+      </w:pPr>
+      <w:proofErr w:type="spellStart"/>
+      <w:r>
+        <w:t>Yosemitech</w:t>
+      </w:r>
+      <w:proofErr w:type="spellEnd"/>
+      <w:r>
+        <w:t xml:space="preserve"> Sensors</w:t>
+      </w:r>
+    </w:p>
+    <w:p/>
+    <w:p>
+      <w:r>
+        <w:t xml:space="preserve">These are distributed by </w:t>
+      </w:r>
+      <w:proofErr w:type="spellStart"/>
+      <w:r>
+        <w:t>EnviroDIY</w:t>
+      </w:r>
+      <w:proofErr w:type="spellEnd"/>
+      <w:r>
+        <w:t xml:space="preserve">. They have only recently </w:t>
+      </w:r>
+      <w:proofErr w:type="gramStart"/>
+      <w:r>
+        <w:t>go</w:t>
+      </w:r>
+      <w:proofErr w:type="gramEnd"/>
+      <w:r>
+        <w:t xml:space="preserve"> them working.</w:t>
+      </w:r>
+    </w:p>
+    <w:p>
+      <w:pPr>
+        <w:pStyle w:val="ListParagraph"/>
+        <w:numPr>
+          <w:ilvl w:val="0"/>
+          <w:numId w:val="1"/>
+        </w:numPr>
+      </w:pPr>
+      <w:r>
+        <w:t xml:space="preserve">A Chinese company that makes a whole range of sensors and </w:t>
+      </w:r>
+      <w:proofErr w:type="spellStart"/>
+      <w:r>
+        <w:t>Sondes</w:t>
+      </w:r>
+      <w:proofErr w:type="spellEnd"/>
+      <w:r>
+        <w:t>.</w:t>
+      </w:r>
+    </w:p>
+    <w:p>
+      <w:pPr>
+        <w:pStyle w:val="ListParagraph"/>
+        <w:numPr>
+          <w:ilvl w:val="0"/>
+          <w:numId w:val="1"/>
+        </w:numPr>
+      </w:pPr>
+      <w:r>
+        <w:t xml:space="preserve">All use a </w:t>
+      </w:r>
+      <w:proofErr w:type="spellStart"/>
+      <w:r>
+        <w:t>ModBus</w:t>
+      </w:r>
+      <w:proofErr w:type="spellEnd"/>
+      <w:r>
+        <w:t xml:space="preserve"> integration protocol.</w:t>
+      </w:r>
+    </w:p>
+    <w:p>
+      <w:pPr>
+        <w:pStyle w:val="ListParagraph"/>
+        <w:numPr>
+          <w:ilvl w:val="0"/>
+          <w:numId w:val="1"/>
+        </w:numPr>
+      </w:pPr>
+      <w:r>
+        <w:t>Y502-A or Y504-A Optical Dissolved Oxygen Sensors</w:t>
+      </w:r>
+    </w:p>
+    <w:p>
+      <w:pPr>
+        <w:pStyle w:val="ListParagraph"/>
+        <w:numPr>
+          <w:ilvl w:val="0"/>
+          <w:numId w:val="1"/>
+        </w:numPr>
+      </w:pPr>
+      <w:r>
+        <w:t>Y510-B Optical Turbidity Sensor</w:t>
+      </w:r>
+    </w:p>
+    <w:p>
+      <w:pPr>
+        <w:pStyle w:val="ListParagraph"/>
+        <w:numPr>
+          <w:ilvl w:val="0"/>
+          <w:numId w:val="1"/>
+        </w:numPr>
+      </w:pPr>
+      <w:r>
+        <w:t>Y511-A Optical Turbidity Sensor with Wiper</w:t>
+      </w:r>
+    </w:p>
+    <w:p>
+      <w:pPr>
+        <w:pStyle w:val="ListParagraph"/>
+        <w:numPr>
+          <w:ilvl w:val="0"/>
+          <w:numId w:val="1"/>
+        </w:numPr>
+      </w:pPr>
+      <w:r>
+        <w:t>Y514-A Chlorophyll Sensor with Wiper</w:t>
+      </w:r>
+    </w:p>
+    <w:p>
+      <w:pPr>
+        <w:pStyle w:val="ListParagraph"/>
+        <w:numPr>
+          <w:ilvl w:val="0"/>
+          <w:numId w:val="1"/>
+        </w:numPr>
+      </w:pPr>
+      <w:r>
+        <w:t>Y520-A 4-Electrode Conductivity Sensor</w:t>
+      </w:r>
+    </w:p>
+    <w:p>
+      <w:pPr>
+        <w:pStyle w:val="ListParagraph"/>
+        <w:numPr>
+          <w:ilvl w:val="0"/>
+          <w:numId w:val="1"/>
+        </w:numPr>
+      </w:pPr>
+      <w:r>
+        <w:t>Y532-A Digital pH Sensor</w:t>
+      </w:r>
+    </w:p>
+    <w:p>
+      <w:pPr>
+        <w:pStyle w:val="ListParagraph"/>
+        <w:numPr>
+          <w:ilvl w:val="0"/>
+          <w:numId w:val="1"/>
+        </w:numPr>
+      </w:pPr>
+      <w:r>
+        <w:t>Y533 ORP Sensor</w:t>
+      </w:r>
+    </w:p>
+    <w:p>
+      <w:pPr>
+        <w:pStyle w:val="ListParagraph"/>
+        <w:numPr>
+          <w:ilvl w:val="0"/>
+          <w:numId w:val="1"/>
+        </w:numPr>
+      </w:pPr>
+      <w:r>
+        <w:t>Y550-B UV254/COD Sensor with Wiper</w:t>
+      </w:r>
+    </w:p>
+    <w:p>
+      <w:pPr>
+        <w:pStyle w:val="ListParagraph"/>
+        <w:numPr>
+          <w:ilvl w:val="0"/>
+          <w:numId w:val="1"/>
+        </w:numPr>
+      </w:pPr>
+      <w:r>
+        <w:t xml:space="preserve">Y4000 </w:t>
+      </w:r>
+      <w:proofErr w:type="spellStart"/>
+      <w:r>
+        <w:t>Multiparameter</w:t>
+      </w:r>
+      <w:proofErr w:type="spellEnd"/>
+      <w:r>
+        <w:t xml:space="preserve"> </w:t>
+      </w:r>
+      <w:proofErr w:type="spellStart"/>
+      <w:r>
+        <w:t>Sonde</w:t>
+      </w:r>
+      <w:proofErr w:type="spellEnd"/>
+    </w:p>
+    <w:p>
+      <w:pPr>
+        <w:pStyle w:val="Heading2"/>
+      </w:pPr>
+      <w:r>
+        <w:t>Campbell</w:t>
+      </w:r>
+    </w:p>
+    <w:p>
+      <w:pPr>
+        <w:pStyle w:val="ListParagraph"/>
+      </w:pPr>
       <w:bookmarkStart w:id="0" w:name="_GoBack"/>
       <w:bookmarkEnd w:id="0"/>
     </w:p>
     <w:p>
       <w:pPr>
-        <w:pStyle w:val="Heading2"/>
-      </w:pPr>
-      <w:proofErr w:type="spellStart"/>
-      <w:r>
-        <w:t>Yosemitech</w:t>
-      </w:r>
-      <w:proofErr w:type="spellEnd"/>
-      <w:r>
-        <w:t xml:space="preserve"> Sensors</w:t>
-      </w:r>
-    </w:p>
-    <w:p/>
-    <w:p>
-      <w:r>
-        <w:t xml:space="preserve">These are distributed by </w:t>
-      </w:r>
-      <w:proofErr w:type="spellStart"/>
-      <w:r>
-        <w:t>EnviroDIY</w:t>
-      </w:r>
-      <w:proofErr w:type="spellEnd"/>
-      <w:r>
-        <w:t xml:space="preserve">. They have only recently </w:t>
-      </w:r>
-      <w:proofErr w:type="gramStart"/>
-      <w:r>
-        <w:t>go</w:t>
-      </w:r>
-      <w:proofErr w:type="gramEnd"/>
-      <w:r>
-        <w:t xml:space="preserve"> them working.</w:t>
-      </w:r>
-    </w:p>
-    <w:p>
-      <w:pPr>
         <w:pStyle w:val="ListParagraph"/>
         <w:numPr>
           <w:ilvl w:val="0"/>
@@ -1347,162 +1520,8 @@
         </w:numPr>
       </w:pPr>
       <w:r>
-        <w:t xml:space="preserve">A Chinese company that makes a whole range of sensors and </w:t>
-      </w:r>
-      <w:proofErr w:type="spellStart"/>
-      <w:r>
-        <w:t>Sondes</w:t>
-      </w:r>
-      <w:proofErr w:type="spellEnd"/>
-      <w:r>
-        <w:t>.</w:t>
-      </w:r>
-    </w:p>
-    <w:p>
-      <w:pPr>
-        <w:pStyle w:val="ListParagraph"/>
-        <w:numPr>
-          <w:ilvl w:val="0"/>
-          <w:numId w:val="1"/>
-        </w:numPr>
-      </w:pPr>
-      <w:r>
-        <w:t xml:space="preserve">All use a </w:t>
-      </w:r>
-      <w:proofErr w:type="spellStart"/>
-      <w:r>
-        <w:t>ModBus</w:t>
-      </w:r>
-      <w:proofErr w:type="spellEnd"/>
-      <w:r>
-        <w:t xml:space="preserve"> integration protocol.</w:t>
-      </w:r>
-    </w:p>
-    <w:p>
-      <w:pPr>
-        <w:pStyle w:val="ListParagraph"/>
-        <w:numPr>
-          <w:ilvl w:val="0"/>
-          <w:numId w:val="1"/>
-        </w:numPr>
-      </w:pPr>
-      <w:r>
-        <w:t>Y502-A or Y504-A Optical Dissolved Oxygen Sensors</w:t>
-      </w:r>
-    </w:p>
-    <w:p>
-      <w:pPr>
-        <w:pStyle w:val="ListParagraph"/>
-        <w:numPr>
-          <w:ilvl w:val="0"/>
-          <w:numId w:val="1"/>
-        </w:numPr>
-      </w:pPr>
-      <w:r>
-        <w:t>Y510-B Optical Turbidity Sensor</w:t>
-      </w:r>
-    </w:p>
-    <w:p>
-      <w:pPr>
-        <w:pStyle w:val="ListParagraph"/>
-        <w:numPr>
-          <w:ilvl w:val="0"/>
-          <w:numId w:val="1"/>
-        </w:numPr>
-      </w:pPr>
-      <w:r>
-        <w:t>Y511-A Optical Turbidity Sensor with Wiper</w:t>
-      </w:r>
-    </w:p>
-    <w:p>
-      <w:pPr>
-        <w:pStyle w:val="ListParagraph"/>
-        <w:numPr>
-          <w:ilvl w:val="0"/>
-          <w:numId w:val="1"/>
-        </w:numPr>
-      </w:pPr>
-      <w:r>
-        <w:t>Y514-A Chlorophyll Sensor with Wiper</w:t>
-      </w:r>
-    </w:p>
-    <w:p>
-      <w:pPr>
-        <w:pStyle w:val="ListParagraph"/>
-        <w:numPr>
-          <w:ilvl w:val="0"/>
-          <w:numId w:val="1"/>
-        </w:numPr>
-      </w:pPr>
-      <w:r>
-        <w:t>Y520-A 4-Electrode Conductivity Sensor</w:t>
-      </w:r>
-    </w:p>
-    <w:p>
-      <w:pPr>
-        <w:pStyle w:val="ListParagraph"/>
-        <w:numPr>
-          <w:ilvl w:val="0"/>
-          <w:numId w:val="1"/>
-        </w:numPr>
-      </w:pPr>
-      <w:r>
-        <w:t>Y532-A Digital pH Sensor</w:t>
-      </w:r>
-    </w:p>
-    <w:p>
-      <w:pPr>
-        <w:pStyle w:val="ListParagraph"/>
-        <w:numPr>
-          <w:ilvl w:val="0"/>
-          <w:numId w:val="1"/>
-        </w:numPr>
-      </w:pPr>
-      <w:r>
-        <w:t>Y533 ORP Sensor</w:t>
-      </w:r>
-    </w:p>
-    <w:p>
-      <w:pPr>
-        <w:pStyle w:val="ListParagraph"/>
-        <w:numPr>
-          <w:ilvl w:val="0"/>
-          <w:numId w:val="1"/>
-        </w:numPr>
-      </w:pPr>
-      <w:r>
-        <w:t>Y550-B UV254/COD Sensor with Wiper</w:t>
-      </w:r>
-    </w:p>
-    <w:p>
-      <w:pPr>
-        <w:pStyle w:val="ListParagraph"/>
-        <w:numPr>
-          <w:ilvl w:val="0"/>
-          <w:numId w:val="1"/>
-        </w:numPr>
-      </w:pPr>
-      <w:r>
-        <w:t xml:space="preserve">Y4000 </w:t>
-      </w:r>
-      <w:proofErr w:type="spellStart"/>
-      <w:r>
-        <w:t>Multiparameter</w:t>
-      </w:r>
-      <w:proofErr w:type="spellEnd"/>
-      <w:r>
-        <w:t xml:space="preserve"> </w:t>
-      </w:r>
-      <w:proofErr w:type="spellStart"/>
-      <w:r>
-        <w:t>Sonde</w:t>
-      </w:r>
-      <w:proofErr w:type="spellEnd"/>
-    </w:p>
-    <w:p>
-      <w:pPr>
-        <w:ind w:left="360"/>
-      </w:pPr>
+        <w:t>CampbellOBS3 is an analog turbidity sensor</w:t>
+      </w:r>
     </w:p>
     <w:p>
       <w:pPr>
@@ -1572,6 +1591,7 @@
     </w:p>
     <w:p>
       <w:r>
+        <w:lastRenderedPageBreak/>
         <w:t>https://www.atlas-scientific.com/kits.html</w:t>
       </w:r>
     </w:p>
@@ -1582,7 +1602,6 @@
     </w:p>
     <w:p>
       <w:r>
-        <w:lastRenderedPageBreak/>
         <w:t>EZO-pH: PH man $50- $300</w:t>
       </w:r>
     </w:p>
@@ -1883,11 +1902,243 @@
       </w:rPr>
     </w:lvl>
   </w:abstractNum>
+  <w:abstractNum w:abstractNumId="2">
+    <w:nsid w:val="1F0778CB"/>
+    <w:multiLevelType w:val="hybridMultilevel"/>
+    <w:tmpl w:val="865AD292"/>
+    <w:lvl w:ilvl="0" w:tplc="04090001">
+      <w:start w:val="1"/>
+      <w:numFmt w:val="bullet"/>
+      <w:lvlText w:val=""/>
+      <w:lvlJc w:val="left"/>
+      <w:pPr>
+        <w:ind w:left="720" w:hanging="360"/>
+      </w:pPr>
+      <w:rPr>
+        <w:rFonts w:ascii="Symbol" w:hAnsi="Symbol" w:hint="default"/>
+      </w:rPr>
+    </w:lvl>
+    <w:lvl w:ilvl="1" w:tplc="04090003">
+      <w:start w:val="1"/>
+      <w:numFmt w:val="bullet"/>
+      <w:lvlText w:val="o"/>
+      <w:lvlJc w:val="left"/>
+      <w:pPr>
+        <w:ind w:left="1440" w:hanging="360"/>
+      </w:pPr>
+      <w:rPr>
+        <w:rFonts w:ascii="Courier New" w:hAnsi="Courier New" w:cs="Courier New" w:hint="default"/>
+      </w:rPr>
+    </w:lvl>
+    <w:lvl w:ilvl="2" w:tplc="04090005" w:tentative="1">
+      <w:start w:val="1"/>
+      <w:numFmt w:val="bullet"/>
+      <w:lvlText w:val=""/>
+      <w:lvlJc w:val="left"/>
+      <w:pPr>
+        <w:ind w:left="2160" w:hanging="360"/>
+      </w:pPr>
+      <w:rPr>
+        <w:rFonts w:ascii="Wingdings" w:hAnsi="Wingdings" w:hint="default"/>
+      </w:rPr>
+    </w:lvl>
+    <w:lvl w:ilvl="3" w:tplc="04090001" w:tentative="1">
+      <w:start w:val="1"/>
+      <w:numFmt w:val="bullet"/>
+      <w:lvlText w:val=""/>
+      <w:lvlJc w:val="left"/>
+      <w:pPr>
+        <w:ind w:left="2880" w:hanging="360"/>
+      </w:pPr>
+      <w:rPr>
+        <w:rFonts w:ascii="Symbol" w:hAnsi="Symbol" w:hint="default"/>
+      </w:rPr>
+    </w:lvl>
+    <w:lvl w:ilvl="4" w:tplc="04090003" w:tentative="1">
+      <w:start w:val="1"/>
+      <w:numFmt w:val="bullet"/>
+      <w:lvlText w:val="o"/>
+      <w:lvlJc w:val="left"/>
+      <w:pPr>
+        <w:ind w:left="3600" w:hanging="360"/>
+      </w:pPr>
+      <w:rPr>
+        <w:rFonts w:ascii="Courier New" w:hAnsi="Courier New" w:cs="Courier New" w:hint="default"/>
+      </w:rPr>
+    </w:lvl>
+    <w:lvl w:ilvl="5" w:tplc="04090005" w:tentative="1">
+      <w:start w:val="1"/>
+      <w:numFmt w:val="bullet"/>
+      <w:lvlText w:val=""/>
+      <w:lvlJc w:val="left"/>
+      <w:pPr>
+        <w:ind w:left="4320" w:hanging="360"/>
+      </w:pPr>
+      <w:rPr>
+        <w:rFonts w:ascii="Wingdings" w:hAnsi="Wingdings" w:hint="default"/>
+      </w:rPr>
+    </w:lvl>
+    <w:lvl w:ilvl="6" w:tplc="04090001" w:tentative="1">
+      <w:start w:val="1"/>
+      <w:numFmt w:val="bullet"/>
+      <w:lvlText w:val=""/>
+      <w:lvlJc w:val="left"/>
+      <w:pPr>
+        <w:ind w:left="5040" w:hanging="360"/>
+      </w:pPr>
+      <w:rPr>
+        <w:rFonts w:ascii="Symbol" w:hAnsi="Symbol" w:hint="default"/>
+      </w:rPr>
+    </w:lvl>
+    <w:lvl w:ilvl="7" w:tplc="04090003" w:tentative="1">
+      <w:start w:val="1"/>
+      <w:numFmt w:val="bullet"/>
+      <w:lvlText w:val="o"/>
+      <w:lvlJc w:val="left"/>
+      <w:pPr>
+        <w:ind w:left="5760" w:hanging="360"/>
+      </w:pPr>
+      <w:rPr>
+        <w:rFonts w:ascii="Courier New" w:hAnsi="Courier New" w:cs="Courier New" w:hint="default"/>
+      </w:rPr>
+    </w:lvl>
+    <w:lvl w:ilvl="8" w:tplc="04090005" w:tentative="1">
+      <w:start w:val="1"/>
+      <w:numFmt w:val="bullet"/>
+      <w:lvlText w:val=""/>
+      <w:lvlJc w:val="left"/>
+      <w:pPr>
+        <w:ind w:left="6480" w:hanging="360"/>
+      </w:pPr>
+      <w:rPr>
+        <w:rFonts w:ascii="Wingdings" w:hAnsi="Wingdings" w:hint="default"/>
+      </w:rPr>
+    </w:lvl>
+  </w:abstractNum>
+  <w:abstractNum w:abstractNumId="3">
+    <w:nsid w:val="5EC20FDF"/>
+    <w:multiLevelType w:val="hybridMultilevel"/>
+    <w:tmpl w:val="1D7EF43A"/>
+    <w:lvl w:ilvl="0" w:tplc="04090001">
+      <w:start w:val="1"/>
+      <w:numFmt w:val="bullet"/>
+      <w:lvlText w:val=""/>
+      <w:lvlJc w:val="left"/>
+      <w:pPr>
+        <w:ind w:left="720" w:hanging="360"/>
+      </w:pPr>
+      <w:rPr>
+        <w:rFonts w:ascii="Symbol" w:hAnsi="Symbol" w:hint="default"/>
+      </w:rPr>
+    </w:lvl>
+    <w:lvl w:ilvl="1" w:tplc="04090003">
+      <w:start w:val="1"/>
+      <w:numFmt w:val="bullet"/>
+      <w:lvlText w:val="o"/>
+      <w:lvlJc w:val="left"/>
+      <w:pPr>
+        <w:ind w:left="1440" w:hanging="360"/>
+      </w:pPr>
+      <w:rPr>
+        <w:rFonts w:ascii="Courier New" w:hAnsi="Courier New" w:cs="Courier New" w:hint="default"/>
+      </w:rPr>
+    </w:lvl>
+    <w:lvl w:ilvl="2" w:tplc="04090005" w:tentative="1">
+      <w:start w:val="1"/>
+      <w:numFmt w:val="bullet"/>
+      <w:lvlText w:val=""/>
+      <w:lvlJc w:val="left"/>
+      <w:pPr>
+        <w:ind w:left="2160" w:hanging="360"/>
+      </w:pPr>
+      <w:rPr>
+        <w:rFonts w:ascii="Wingdings" w:hAnsi="Wingdings" w:hint="default"/>
+      </w:rPr>
+    </w:lvl>
+    <w:lvl w:ilvl="3" w:tplc="04090001" w:tentative="1">
+      <w:start w:val="1"/>
+      <w:numFmt w:val="bullet"/>
+      <w:lvlText w:val=""/>
+      <w:lvlJc w:val="left"/>
+      <w:pPr>
+        <w:ind w:left="2880" w:hanging="360"/>
+      </w:pPr>
+      <w:rPr>
+        <w:rFonts w:ascii="Symbol" w:hAnsi="Symbol" w:hint="default"/>
+      </w:rPr>
+    </w:lvl>
+    <w:lvl w:ilvl="4" w:tplc="04090003" w:tentative="1">
+      <w:start w:val="1"/>
+      <w:numFmt w:val="bullet"/>
+      <w:lvlText w:val="o"/>
+      <w:lvlJc w:val="left"/>
+      <w:pPr>
+        <w:ind w:left="3600" w:hanging="360"/>
+      </w:pPr>
+      <w:rPr>
+        <w:rFonts w:ascii="Courier New" w:hAnsi="Courier New" w:cs="Courier New" w:hint="default"/>
+      </w:rPr>
+    </w:lvl>
+    <w:lvl w:ilvl="5" w:tplc="04090005" w:tentative="1">
+      <w:start w:val="1"/>
+      <w:numFmt w:val="bullet"/>
+      <w:lvlText w:val=""/>
+      <w:lvlJc w:val="left"/>
+      <w:pPr>
+        <w:ind w:left="4320" w:hanging="360"/>
+      </w:pPr>
+      <w:rPr>
+        <w:rFonts w:ascii="Wingdings" w:hAnsi="Wingdings" w:hint="default"/>
+      </w:rPr>
+    </w:lvl>
+    <w:lvl w:ilvl="6" w:tplc="04090001" w:tentative="1">
+      <w:start w:val="1"/>
+      <w:numFmt w:val="bullet"/>
+      <w:lvlText w:val=""/>
+      <w:lvlJc w:val="left"/>
+      <w:pPr>
+        <w:ind w:left="5040" w:hanging="360"/>
+      </w:pPr>
+      <w:rPr>
+        <w:rFonts w:ascii="Symbol" w:hAnsi="Symbol" w:hint="default"/>
+      </w:rPr>
+    </w:lvl>
+    <w:lvl w:ilvl="7" w:tplc="04090003" w:tentative="1">
+      <w:start w:val="1"/>
+      <w:numFmt w:val="bullet"/>
+      <w:lvlText w:val="o"/>
+      <w:lvlJc w:val="left"/>
+      <w:pPr>
+        <w:ind w:left="5760" w:hanging="360"/>
+      </w:pPr>
+      <w:rPr>
+        <w:rFonts w:ascii="Courier New" w:hAnsi="Courier New" w:cs="Courier New" w:hint="default"/>
+      </w:rPr>
+    </w:lvl>
+    <w:lvl w:ilvl="8" w:tplc="04090005" w:tentative="1">
+      <w:start w:val="1"/>
+      <w:numFmt w:val="bullet"/>
+      <w:lvlText w:val=""/>
+      <w:lvlJc w:val="left"/>
+      <w:pPr>
+        <w:ind w:left="6480" w:hanging="360"/>
+      </w:pPr>
+      <w:rPr>
+        <w:rFonts w:ascii="Wingdings" w:hAnsi="Wingdings" w:hint="default"/>
+      </w:rPr>
+    </w:lvl>
+  </w:abstractNum>
   <w:num w:numId="1">
     <w:abstractNumId w:val="1"/>
   </w:num>
   <w:num w:numId="2">
     <w:abstractNumId w:val="0"/>
+  </w:num>
+  <w:num w:numId="3">
+    <w:abstractNumId w:val="2"/>
+  </w:num>
+  <w:num w:numId="4">
+    <w:abstractNumId w:val="3"/>
   </w:num>
 </w:numbering>
 </file>

</xml_diff>